<commit_message>
regression - ptlds only
</commit_message>
<xml_diff>
--- a/FC-manuscript-outline.docx
+++ b/FC-manuscript-outline.docx
@@ -41,13 +41,13 @@
         <w:pStyle w:val="Date"/>
       </w:pPr>
       <w:r>
-        <w:t xml:space="preserve">October</w:t>
+        <w:t xml:space="preserve">November</w:t>
       </w:r>
       <w:r>
         <w:t xml:space="preserve"> </w:t>
       </w:r>
       <w:r>
-        <w:t xml:space="preserve">18,</w:t>
+        <w:t xml:space="preserve">1,</w:t>
       </w:r>
       <w:r>
         <w:t xml:space="preserve"> </w:t>
@@ -542,7 +542,7 @@
     </w:lvl>
   </w:abstractNum>
   <w:abstractNum w:abstractNumId="990">
-    <w:nsid w:val="951e189c"/>
+    <w:nsid w:val="d18e67eb"/>
     <w:multiLevelType w:val="multilevel"/>
     <w:lvl w:ilvl="0">
       <w:numFmt w:val="bullet"/>
@@ -623,7 +623,7 @@
     </w:lvl>
   </w:abstractNum>
   <w:abstractNum w:abstractNumId="99411">
-    <w:nsid w:val="caf5305a"/>
+    <w:nsid w:val="6f2d23a9"/>
     <w:multiLevelType w:val="multilevel"/>
     <w:lvl w:ilvl="0">
       <w:start w:val="1"/>
@@ -711,7 +711,7 @@
     </w:lvl>
   </w:abstractNum>
   <w:abstractNum w:abstractNumId="991">
-    <w:nsid w:val="a8e046b7"/>
+    <w:nsid w:val="81c22a9d"/>
     <w:multiLevelType w:val="multilevel"/>
     <w:lvl w:ilvl="0">
       <w:numFmt w:val="bullet"/>
@@ -792,7 +792,7 @@
     </w:lvl>
   </w:abstractNum>
   <w:abstractNum w:abstractNumId="99412">
-    <w:nsid w:val="587a4f01"/>
+    <w:nsid w:val="7ac9785c"/>
     <w:multiLevelType w:val="multilevel"/>
     <w:lvl w:ilvl="0">
       <w:start w:val="2"/>
@@ -880,7 +880,7 @@
     </w:lvl>
   </w:abstractNum>
   <w:abstractNum w:abstractNumId="99413">
-    <w:nsid w:val="4e5c30ca"/>
+    <w:nsid w:val="1c770462"/>
     <w:multiLevelType w:val="multilevel"/>
     <w:lvl w:ilvl="0">
       <w:start w:val="3"/>
@@ -968,7 +968,7 @@
     </w:lvl>
   </w:abstractNum>
   <w:abstractNum w:abstractNumId="99431">
-    <w:nsid w:val="bbe92e03"/>
+    <w:nsid w:val="6db62462"/>
     <w:multiLevelType w:val="multilevel"/>
     <w:lvl w:ilvl="0">
       <w:start w:val="1"/>
@@ -1056,7 +1056,7 @@
     </w:lvl>
   </w:abstractNum>
   <w:abstractNum w:abstractNumId="99432">
-    <w:nsid w:val="e4526f8c"/>
+    <w:nsid w:val="3e94a0f8"/>
     <w:multiLevelType w:val="multilevel"/>
     <w:lvl w:ilvl="0">
       <w:start w:val="2"/>
@@ -1144,7 +1144,7 @@
     </w:lvl>
   </w:abstractNum>
   <w:abstractNum w:abstractNumId="99433">
-    <w:nsid w:val="244198df"/>
+    <w:nsid w:val="cfbbd1e5"/>
     <w:multiLevelType w:val="multilevel"/>
     <w:lvl w:ilvl="0">
       <w:start w:val="3"/>
@@ -1232,7 +1232,7 @@
     </w:lvl>
   </w:abstractNum>
   <w:abstractNum w:abstractNumId="99434">
-    <w:nsid w:val="edfea09e"/>
+    <w:nsid w:val="216130bf"/>
     <w:multiLevelType w:val="multilevel"/>
     <w:lvl w:ilvl="0">
       <w:start w:val="4"/>
@@ -1320,7 +1320,7 @@
     </w:lvl>
   </w:abstractNum>
   <w:abstractNum w:abstractNumId="99435">
-    <w:nsid w:val="849bd28b"/>
+    <w:nsid w:val="28b4d6f6"/>
     <w:multiLevelType w:val="multilevel"/>
     <w:lvl w:ilvl="0">
       <w:start w:val="5"/>
@@ -1408,7 +1408,7 @@
     </w:lvl>
   </w:abstractNum>
   <w:abstractNum w:abstractNumId="99436">
-    <w:nsid w:val="ca595c28"/>
+    <w:nsid w:val="ead16462"/>
     <w:multiLevelType w:val="multilevel"/>
     <w:lvl w:ilvl="0">
       <w:start w:val="6"/>
@@ -1496,7 +1496,7 @@
     </w:lvl>
   </w:abstractNum>
   <w:abstractNum w:abstractNumId="99437">
-    <w:nsid w:val="b7e8dc98"/>
+    <w:nsid w:val="f6d4f930"/>
     <w:multiLevelType w:val="multilevel"/>
     <w:lvl w:ilvl="0">
       <w:start w:val="7"/>
@@ -1584,7 +1584,7 @@
     </w:lvl>
   </w:abstractNum>
   <w:abstractNum w:abstractNumId="99438">
-    <w:nsid w:val="e9742723"/>
+    <w:nsid w:val="d34abd5b"/>
     <w:multiLevelType w:val="multilevel"/>
     <w:lvl w:ilvl="0">
       <w:start w:val="8"/>
@@ -1672,7 +1672,7 @@
     </w:lvl>
   </w:abstractNum>
   <w:abstractNum w:abstractNumId="99439">
-    <w:nsid w:val="32a62e33"/>
+    <w:nsid w:val="8ee7026c"/>
     <w:multiLevelType w:val="multilevel"/>
     <w:lvl w:ilvl="0">
       <w:start w:val="9"/>
@@ -1760,7 +1760,7 @@
     </w:lvl>
   </w:abstractNum>
   <w:abstractNum w:abstractNumId="994310">
-    <w:nsid w:val="76b723bd"/>
+    <w:nsid w:val="892e4525"/>
     <w:multiLevelType w:val="multilevel"/>
     <w:lvl w:ilvl="0">
       <w:start w:val="10"/>
@@ -1848,7 +1848,7 @@
     </w:lvl>
   </w:abstractNum>
   <w:abstractNum w:abstractNumId="994311">
-    <w:nsid w:val="ed03d8e8"/>
+    <w:nsid w:val="98c71b5f"/>
     <w:multiLevelType w:val="multilevel"/>
     <w:lvl w:ilvl="0">
       <w:start w:val="11"/>
@@ -1936,7 +1936,7 @@
     </w:lvl>
   </w:abstractNum>
   <w:abstractNum w:abstractNumId="994312">
-    <w:nsid w:val="d5f84e51"/>
+    <w:nsid w:val="cc893cdd"/>
     <w:multiLevelType w:val="multilevel"/>
     <w:lvl w:ilvl="0">
       <w:start w:val="12"/>
@@ -2024,7 +2024,7 @@
     </w:lvl>
   </w:abstractNum>
   <w:abstractNum w:abstractNumId="99414">
-    <w:nsid w:val="51393a7f"/>
+    <w:nsid w:val="c0a71074"/>
     <w:multiLevelType w:val="multilevel"/>
     <w:lvl w:ilvl="0">
       <w:start w:val="4"/>
@@ -2112,7 +2112,7 @@
     </w:lvl>
   </w:abstractNum>
   <w:abstractNum w:abstractNumId="99415">
-    <w:nsid w:val="435131f3"/>
+    <w:nsid w:val="dd466e56"/>
     <w:multiLevelType w:val="multilevel"/>
     <w:lvl w:ilvl="0">
       <w:start w:val="5"/>

</xml_diff>